<commit_message>
Added Mat to the Team Profile page on the website as well as the screenshots of his test results. Also added his link. Made some changes to the Team Prof and Ideal Jobs word docs
</commit_message>
<xml_diff>
--- a/RMIT-IIT-A2-Team-Profile.docx
+++ b/RMIT-IIT-A2-Team-Profile.docx
@@ -250,15 +250,61 @@
         <w:t>Student Number – S3887249.</w:t>
       </w:r>
       <w:r>
-        <w:t xml:space="preserve"> I bounced around a few customer </w:t>
-      </w:r>
-      <w:proofErr w:type="gramStart"/>
-      <w:r>
-        <w:t>service</w:t>
-      </w:r>
-      <w:proofErr w:type="gramEnd"/>
-      <w:r>
-        <w:t xml:space="preserve"> jobs before I fell into a job working as tech support for a government agency.  I hope to use this job, coupled with an IT degree, to work my way through the ranks while I build up my own company until it can support me enough to focus on my business full time.</w:t>
+        <w:t xml:space="preserve"> I bounced around a few customer service jobs before I fell into a job working as tech support for a government agency.  I hope to use this job, coupled with an IT degree, to work my way through the ranks while I build up my own company until it can support me enough to focus on my business full time.</w:t>
+      </w:r>
+    </w:p>
+    <w:p>
+      <w:pPr>
+        <w:rPr>
+          <w:b/>
+          <w:bCs/>
+        </w:rPr>
+      </w:pPr>
+      <w:r>
+        <w:rPr>
+          <w:b/>
+          <w:bCs/>
+        </w:rPr>
+        <w:t>Elisha</w:t>
+      </w:r>
+      <w:r>
+        <w:rPr>
+          <w:b/>
+          <w:bCs/>
+        </w:rPr>
+        <w:t>’s Myer’s-Briggs Test Results</w:t>
+      </w:r>
+    </w:p>
+    <w:p>
+      <w:r>
+        <w:rPr>
+          <w:b/>
+          <w:bCs/>
+        </w:rPr>
+        <w:t>Elisha’s …</w:t>
+      </w:r>
+      <w:r>
+        <w:rPr>
+          <w:b/>
+          <w:bCs/>
+        </w:rPr>
+        <w:t xml:space="preserve"> Results</w:t>
+      </w:r>
+    </w:p>
+    <w:p>
+      <w:r>
+        <w:rPr>
+          <w:b/>
+          <w:bCs/>
+        </w:rPr>
+        <w:t xml:space="preserve">Elisha’s … </w:t>
+      </w:r>
+      <w:r>
+        <w:rPr>
+          <w:b/>
+          <w:bCs/>
+        </w:rPr>
+        <w:t>Results</w:t>
       </w:r>
     </w:p>
     <w:p/>
@@ -293,18 +339,7 @@
         <w:t xml:space="preserve"> </w:t>
       </w:r>
       <w:r>
-        <w:t xml:space="preserve">I </w:t>
-      </w:r>
-      <w:proofErr w:type="gramStart"/>
-      <w:r>
-        <w:t>don't</w:t>
-      </w:r>
-      <w:proofErr w:type="gramEnd"/>
-      <w:r>
-        <w:t xml:space="preserve"> have much experience in IT other than some programming from </w:t>
-      </w:r>
-      <w:r>
-        <w:t>high school</w:t>
+        <w:t>I don't have much experience in IT other than some programming from high school</w:t>
       </w:r>
       <w:r>
         <w:t>.</w:t>
@@ -339,6 +374,7 @@
         <w:rPr>
           <w:noProof/>
         </w:rPr>
+        <w:lastRenderedPageBreak/>
         <w:drawing>
           <wp:inline distT="0" distB="0" distL="0" distR="0" wp14:anchorId="43DDCA08" wp14:editId="7F0BDE17">
             <wp:extent cx="1673384" cy="3162300"/>
@@ -396,7 +432,6 @@
         <w:rPr>
           <w:noProof/>
         </w:rPr>
-        <w:lastRenderedPageBreak/>
         <w:drawing>
           <wp:inline distT="0" distB="0" distL="0" distR="0" wp14:anchorId="1C05057D" wp14:editId="663F8114">
             <wp:extent cx="3638550" cy="3115508"/>
@@ -509,25 +544,7 @@
           <w:bCs/>
           <w:color w:val="7030A0"/>
         </w:rPr>
-        <w:t xml:space="preserve">Glen </w:t>
-      </w:r>
-      <w:proofErr w:type="spellStart"/>
-      <w:r>
-        <w:rPr>
-          <w:b/>
-          <w:bCs/>
-          <w:color w:val="7030A0"/>
-        </w:rPr>
-        <w:t>Whillier</w:t>
-      </w:r>
-      <w:proofErr w:type="spellEnd"/>
-      <w:r>
-        <w:rPr>
-          <w:b/>
-          <w:bCs/>
-          <w:color w:val="7030A0"/>
-        </w:rPr>
-        <w:t>,</w:t>
+        <w:t>Glen Whillier,</w:t>
       </w:r>
       <w:r>
         <w:rPr>
@@ -548,6 +565,7 @@
           <w:b/>
           <w:bCs/>
         </w:rPr>
+        <w:lastRenderedPageBreak/>
         <w:t>Jarrod Petersen</w:t>
       </w:r>
       <w:r>
@@ -582,7 +600,21 @@
           <w:b/>
           <w:bCs/>
         </w:rPr>
-        <w:t>Jarrod’s Myers Briggs Test Results.</w:t>
+        <w:t>Jarrod’s Myers</w:t>
+      </w:r>
+      <w:r>
+        <w:rPr>
+          <w:b/>
+          <w:bCs/>
+        </w:rPr>
+        <w:t>-</w:t>
+      </w:r>
+      <w:r>
+        <w:rPr>
+          <w:b/>
+          <w:bCs/>
+        </w:rPr>
+        <w:t>Briggs Test Results.</w:t>
       </w:r>
     </w:p>
     <w:p>
@@ -651,7 +683,6 @@
           <w:b/>
           <w:bCs/>
         </w:rPr>
-        <w:lastRenderedPageBreak/>
         <w:t>Jarrod’s Learning Style Test Results.</w:t>
       </w:r>
     </w:p>
@@ -723,6 +754,7 @@
         <w:rPr>
           <w:noProof/>
         </w:rPr>
+        <w:lastRenderedPageBreak/>
         <w:drawing>
           <wp:inline distT="0" distB="0" distL="0" distR="0" wp14:anchorId="2C6DCF72" wp14:editId="39869DEE">
             <wp:extent cx="4222458" cy="2885347"/>
@@ -887,8 +919,21 @@
           <w:b/>
           <w:bCs/>
         </w:rPr>
-        <w:lastRenderedPageBreak/>
-        <w:t>Keegan Whitfield’s</w:t>
+        <w:t>Keega</w:t>
+      </w:r>
+      <w:r>
+        <w:rPr>
+          <w:b/>
+          <w:bCs/>
+        </w:rPr>
+        <w:t>n</w:t>
+      </w:r>
+      <w:r>
+        <w:rPr>
+          <w:b/>
+          <w:bCs/>
+        </w:rPr>
+        <w:t>’s</w:t>
       </w:r>
       <w:r>
         <w:rPr>
@@ -901,7 +946,21 @@
           <w:b/>
           <w:bCs/>
         </w:rPr>
-        <w:t>Myers Briggs Test Results.</w:t>
+        <w:t>Myers</w:t>
+      </w:r>
+      <w:r>
+        <w:rPr>
+          <w:b/>
+          <w:bCs/>
+        </w:rPr>
+        <w:t>-</w:t>
+      </w:r>
+      <w:r>
+        <w:rPr>
+          <w:b/>
+          <w:bCs/>
+        </w:rPr>
+        <w:t>Briggs Test Results.</w:t>
       </w:r>
     </w:p>
     <w:p>
@@ -964,7 +1023,7 @@
           <w:b/>
           <w:bCs/>
         </w:rPr>
-        <w:t>Keegan Whitfield’s Learning Style Test Results.</w:t>
+        <w:t>Keegan’s Learning Style Test Results.</w:t>
       </w:r>
     </w:p>
     <w:p>
@@ -979,6 +1038,7 @@
         <w:rPr>
           <w:noProof/>
         </w:rPr>
+        <w:lastRenderedPageBreak/>
         <w:drawing>
           <wp:inline distT="0" distB="0" distL="0" distR="0" wp14:anchorId="5F2B6C8C" wp14:editId="282D7222">
             <wp:extent cx="4064000" cy="1761066"/>
@@ -1034,7 +1094,7 @@
           <w:b/>
           <w:bCs/>
         </w:rPr>
-        <w:t>Keegan Whitfield’s Emotional Intelligence test.</w:t>
+        <w:t>Keegan’s Emotional Intelligence test.</w:t>
       </w:r>
     </w:p>
     <w:p>
@@ -1173,7 +1233,35 @@
           <w:b/>
           <w:bCs/>
         </w:rPr>
-        <w:t>Mats Myers Briggs Test Results.</w:t>
+        <w:t>Mat</w:t>
+      </w:r>
+      <w:r>
+        <w:rPr>
+          <w:b/>
+          <w:bCs/>
+        </w:rPr>
+        <w:t>hew’</w:t>
+      </w:r>
+      <w:r>
+        <w:rPr>
+          <w:b/>
+          <w:bCs/>
+        </w:rPr>
+        <w:t>s Myers</w:t>
+      </w:r>
+      <w:r>
+        <w:rPr>
+          <w:b/>
+          <w:bCs/>
+        </w:rPr>
+        <w:t>-</w:t>
+      </w:r>
+      <w:r>
+        <w:rPr>
+          <w:b/>
+          <w:bCs/>
+        </w:rPr>
+        <w:t>Briggs Test Results.</w:t>
       </w:r>
     </w:p>
     <w:p>
@@ -1181,6 +1269,7 @@
         <w:rPr>
           <w:noProof/>
         </w:rPr>
+        <w:lastRenderedPageBreak/>
         <w:drawing>
           <wp:inline distT="0" distB="0" distL="0" distR="0" wp14:anchorId="00813B45" wp14:editId="2D5475DC">
             <wp:extent cx="4514850" cy="3019425"/>
@@ -1236,7 +1325,21 @@
           <w:b/>
           <w:bCs/>
         </w:rPr>
-        <w:t>Mats Learning Style Test Results.</w:t>
+        <w:t>Mat</w:t>
+      </w:r>
+      <w:r>
+        <w:rPr>
+          <w:b/>
+          <w:bCs/>
+        </w:rPr>
+        <w:t>hew’</w:t>
+      </w:r>
+      <w:r>
+        <w:rPr>
+          <w:b/>
+          <w:bCs/>
+        </w:rPr>
+        <w:t>s Learning Style Test Results.</w:t>
       </w:r>
     </w:p>
     <w:p>
@@ -1299,7 +1402,21 @@
           <w:b/>
           <w:bCs/>
         </w:rPr>
-        <w:t>Mats Non-Verbal Aptitude Test Results.</w:t>
+        <w:t>Mat</w:t>
+      </w:r>
+      <w:r>
+        <w:rPr>
+          <w:b/>
+          <w:bCs/>
+        </w:rPr>
+        <w:t>hew’</w:t>
+      </w:r>
+      <w:r>
+        <w:rPr>
+          <w:b/>
+          <w:bCs/>
+        </w:rPr>
+        <w:t>s Non-Verbal Aptitude Test Results.</w:t>
       </w:r>
     </w:p>
     <w:p>
@@ -2216,12 +2333,6 @@
 </file>
 
 <file path=customXml/item1.xml><?xml version="1.0" encoding="utf-8"?>
-<p:properties xmlns:p="http://schemas.microsoft.com/office/2006/metadata/properties" xmlns:xsi="http://www.w3.org/2001/XMLSchema-instance" xmlns:pc="http://schemas.microsoft.com/office/infopath/2007/PartnerControls">
-  <documentManagement/>
-</p:properties>
-</file>
-
-<file path=customXml/item2.xml><?xml version="1.0" encoding="utf-8"?>
 <ct:contentTypeSchema xmlns:ct="http://schemas.microsoft.com/office/2006/metadata/contentType" xmlns:ma="http://schemas.microsoft.com/office/2006/metadata/properties/metaAttributes" ct:_="" ma:_="" ma:contentTypeName="Document" ma:contentTypeID="0x010100E56FC7E084B2FF47BD3D726A7EE51A86" ma:contentTypeVersion="4" ma:contentTypeDescription="Create a new document." ma:contentTypeScope="" ma:versionID="ab123bcbe22f0527bd46c2f6643e6031">
   <xsd:schema xmlns:xsd="http://www.w3.org/2001/XMLSchema" xmlns:xs="http://www.w3.org/2001/XMLSchema" xmlns:p="http://schemas.microsoft.com/office/2006/metadata/properties" xmlns:ns2="4b6c53bc-8d50-4283-b917-75369ae56e6c" targetNamespace="http://schemas.microsoft.com/office/2006/metadata/properties" ma:root="true" ma:fieldsID="dea142f01d249608865fe9d1687de966" ns2:_="">
     <xsd:import namespace="4b6c53bc-8d50-4283-b917-75369ae56e6c"/>
@@ -2367,6 +2478,12 @@
 </ct:contentTypeSchema>
 </file>
 
+<file path=customXml/item2.xml><?xml version="1.0" encoding="utf-8"?>
+<p:properties xmlns:p="http://schemas.microsoft.com/office/2006/metadata/properties" xmlns:xsi="http://www.w3.org/2001/XMLSchema-instance" xmlns:pc="http://schemas.microsoft.com/office/infopath/2007/PartnerControls">
+  <documentManagement/>
+</p:properties>
+</file>
+
 <file path=customXml/item3.xml><?xml version="1.0" encoding="utf-8"?>
 <?mso-contentType ?>
 <FormTemplates xmlns="http://schemas.microsoft.com/sharepoint/v3/contenttype/forms">
@@ -2377,15 +2494,6 @@
 </file>
 
 <file path=customXml/itemProps1.xml><?xml version="1.0" encoding="utf-8"?>
-<ds:datastoreItem xmlns:ds="http://schemas.openxmlformats.org/officeDocument/2006/customXml" ds:itemID="{ECB0C23B-2134-47E4-AB38-B01B94EA90CC}">
-  <ds:schemaRefs>
-    <ds:schemaRef ds:uri="http://schemas.microsoft.com/office/2006/metadata/properties"/>
-    <ds:schemaRef ds:uri="http://schemas.microsoft.com/office/infopath/2007/PartnerControls"/>
-  </ds:schemaRefs>
-</ds:datastoreItem>
-</file>
-
-<file path=customXml/itemProps2.xml><?xml version="1.0" encoding="utf-8"?>
 <ds:datastoreItem xmlns:ds="http://schemas.openxmlformats.org/officeDocument/2006/customXml" ds:itemID="{29FBC09A-99E9-4E29-AD46-FFE216B1101E}">
   <ds:schemaRefs>
     <ds:schemaRef ds:uri="http://schemas.microsoft.com/office/2006/metadata/contentType"/>
@@ -2403,6 +2511,15 @@
 </ds:datastoreItem>
 </file>
 
+<file path=customXml/itemProps2.xml><?xml version="1.0" encoding="utf-8"?>
+<ds:datastoreItem xmlns:ds="http://schemas.openxmlformats.org/officeDocument/2006/customXml" ds:itemID="{ECB0C23B-2134-47E4-AB38-B01B94EA90CC}">
+  <ds:schemaRefs>
+    <ds:schemaRef ds:uri="http://schemas.microsoft.com/office/2006/metadata/properties"/>
+    <ds:schemaRef ds:uri="http://schemas.microsoft.com/office/infopath/2007/PartnerControls"/>
+  </ds:schemaRefs>
+</ds:datastoreItem>
+</file>
+
 <file path=customXml/itemProps3.xml><?xml version="1.0" encoding="utf-8"?>
 <ds:datastoreItem xmlns:ds="http://schemas.openxmlformats.org/officeDocument/2006/customXml" ds:itemID="{50DDFB0B-FEFD-4121-A885-766BE9A45E1D}">
   <ds:schemaRefs>

</xml_diff>